<commit_message>
Add more words to define
</commit_message>
<xml_diff>
--- a/analysis/data-related-artefacts/Work in progress/Tickify_DataDictionary.docx
+++ b/analysis/data-related-artefacts/Work in progress/Tickify_DataDictionary.docx
@@ -39,7 +39,7 @@
     </w:p>
     <w:tbl>
       <w:tblPr>
-        <w:tblStyle w:val="TableGrid"/>
+        <w:tblStyle w:val="Tablaconcuadrcula"/>
         <w:tblW w:w="8822" w:type="dxa"/>
         <w:jc w:val="center"/>
         <w:tblLook w:val="04A0" w:firstRow="1" w:lastRow="0" w:firstColumn="1" w:lastColumn="0" w:noHBand="0" w:noVBand="1"/>
@@ -540,260 +540,316 @@
                 <w:color w:val="000000" w:themeColor="text1"/>
                 <w:lang w:val="en-US"/>
               </w:rPr>
-              <w:t>Customer</w:t>
-            </w:r>
-          </w:p>
-        </w:tc>
-        <w:tc>
-          <w:tcPr>
-            <w:tcW w:w="6984" w:type="dxa"/>
-            <w:vAlign w:val="center"/>
-          </w:tcPr>
-          <w:p>
-            <w:pPr>
-              <w:rPr>
-                <w:rFonts w:ascii="Arial" w:hAnsi="Arial" w:cs="Arial"/>
-                <w:color w:val="000000" w:themeColor="text1"/>
-                <w:lang w:val="en-US"/>
-              </w:rPr>
-            </w:pPr>
-          </w:p>
-        </w:tc>
-      </w:tr>
-      <w:tr>
-        <w:trPr>
-          <w:trHeight w:val="392"/>
-          <w:jc w:val="center"/>
-        </w:trPr>
-        <w:tc>
-          <w:tcPr>
-            <w:tcW w:w="1838" w:type="dxa"/>
-            <w:vAlign w:val="center"/>
-          </w:tcPr>
-          <w:p>
-            <w:pPr>
-              <w:rPr>
-                <w:rFonts w:ascii="Arial" w:hAnsi="Arial" w:cs="Arial"/>
-                <w:color w:val="000000" w:themeColor="text1"/>
-                <w:lang w:val="en-US"/>
-              </w:rPr>
-            </w:pPr>
-          </w:p>
-        </w:tc>
-        <w:tc>
-          <w:tcPr>
-            <w:tcW w:w="6984" w:type="dxa"/>
-            <w:vAlign w:val="center"/>
-          </w:tcPr>
-          <w:p>
-            <w:pPr>
-              <w:rPr>
-                <w:rFonts w:ascii="Arial" w:hAnsi="Arial" w:cs="Arial"/>
-                <w:color w:val="000000" w:themeColor="text1"/>
-                <w:lang w:val="en-US"/>
-              </w:rPr>
-            </w:pPr>
-          </w:p>
-        </w:tc>
-      </w:tr>
-      <w:tr>
-        <w:trPr>
-          <w:trHeight w:val="392"/>
-          <w:jc w:val="center"/>
-        </w:trPr>
-        <w:tc>
-          <w:tcPr>
-            <w:tcW w:w="1838" w:type="dxa"/>
-            <w:vAlign w:val="center"/>
-          </w:tcPr>
-          <w:p>
-            <w:pPr>
-              <w:rPr>
-                <w:rFonts w:ascii="Arial" w:hAnsi="Arial" w:cs="Arial"/>
-                <w:color w:val="000000" w:themeColor="text1"/>
-                <w:lang w:val="en-US"/>
-              </w:rPr>
-            </w:pPr>
-          </w:p>
-        </w:tc>
-        <w:tc>
-          <w:tcPr>
-            <w:tcW w:w="6984" w:type="dxa"/>
-            <w:vAlign w:val="center"/>
-          </w:tcPr>
-          <w:p>
-            <w:pPr>
-              <w:rPr>
-                <w:rFonts w:ascii="Arial" w:hAnsi="Arial" w:cs="Arial"/>
-                <w:color w:val="000000" w:themeColor="text1"/>
-                <w:lang w:val="en-US"/>
-              </w:rPr>
-            </w:pPr>
-          </w:p>
-        </w:tc>
-      </w:tr>
-      <w:tr>
-        <w:trPr>
-          <w:trHeight w:val="392"/>
-          <w:jc w:val="center"/>
-        </w:trPr>
-        <w:tc>
-          <w:tcPr>
-            <w:tcW w:w="1838" w:type="dxa"/>
-            <w:vAlign w:val="center"/>
-          </w:tcPr>
-          <w:p>
-            <w:pPr>
-              <w:rPr>
-                <w:rFonts w:ascii="Arial" w:hAnsi="Arial" w:cs="Arial"/>
-                <w:color w:val="000000" w:themeColor="text1"/>
-                <w:lang w:val="en-US"/>
-              </w:rPr>
-            </w:pPr>
-          </w:p>
-        </w:tc>
-        <w:tc>
-          <w:tcPr>
-            <w:tcW w:w="6984" w:type="dxa"/>
-            <w:vAlign w:val="center"/>
-          </w:tcPr>
-          <w:p>
-            <w:pPr>
-              <w:rPr>
-                <w:rFonts w:ascii="Arial" w:hAnsi="Arial" w:cs="Arial"/>
-                <w:color w:val="000000" w:themeColor="text1"/>
-                <w:lang w:val="en-US"/>
-              </w:rPr>
-            </w:pPr>
-          </w:p>
-        </w:tc>
-      </w:tr>
-      <w:tr>
-        <w:trPr>
-          <w:trHeight w:val="392"/>
-          <w:jc w:val="center"/>
-        </w:trPr>
-        <w:tc>
-          <w:tcPr>
-            <w:tcW w:w="1838" w:type="dxa"/>
-            <w:vAlign w:val="center"/>
-          </w:tcPr>
-          <w:p>
-            <w:pPr>
-              <w:rPr>
-                <w:rFonts w:ascii="Arial" w:hAnsi="Arial" w:cs="Arial"/>
-                <w:color w:val="000000" w:themeColor="text1"/>
-                <w:lang w:val="en-US"/>
-              </w:rPr>
-            </w:pPr>
-          </w:p>
-        </w:tc>
-        <w:tc>
-          <w:tcPr>
-            <w:tcW w:w="6984" w:type="dxa"/>
-            <w:vAlign w:val="center"/>
-          </w:tcPr>
-          <w:p>
-            <w:pPr>
-              <w:rPr>
-                <w:rFonts w:ascii="Arial" w:hAnsi="Arial" w:cs="Arial"/>
-                <w:color w:val="000000" w:themeColor="text1"/>
-                <w:lang w:val="en-US"/>
-              </w:rPr>
-            </w:pPr>
-          </w:p>
-        </w:tc>
-      </w:tr>
-      <w:tr>
-        <w:trPr>
-          <w:trHeight w:val="392"/>
-          <w:jc w:val="center"/>
-        </w:trPr>
-        <w:tc>
-          <w:tcPr>
-            <w:tcW w:w="1838" w:type="dxa"/>
-            <w:vAlign w:val="center"/>
-          </w:tcPr>
-          <w:p>
-            <w:pPr>
-              <w:rPr>
-                <w:rFonts w:ascii="Arial" w:hAnsi="Arial" w:cs="Arial"/>
-                <w:color w:val="000000" w:themeColor="text1"/>
-                <w:lang w:val="en-US"/>
-              </w:rPr>
-            </w:pPr>
-          </w:p>
-        </w:tc>
-        <w:tc>
-          <w:tcPr>
-            <w:tcW w:w="6984" w:type="dxa"/>
-            <w:vAlign w:val="center"/>
-          </w:tcPr>
-          <w:p>
-            <w:pPr>
-              <w:rPr>
-                <w:rFonts w:ascii="Arial" w:hAnsi="Arial" w:cs="Arial"/>
-                <w:color w:val="000000" w:themeColor="text1"/>
-                <w:lang w:val="en-US"/>
-              </w:rPr>
-            </w:pPr>
-          </w:p>
-        </w:tc>
-      </w:tr>
-      <w:tr>
-        <w:trPr>
-          <w:trHeight w:val="392"/>
-          <w:jc w:val="center"/>
-        </w:trPr>
-        <w:tc>
-          <w:tcPr>
-            <w:tcW w:w="1838" w:type="dxa"/>
-            <w:vAlign w:val="center"/>
-          </w:tcPr>
-          <w:p>
-            <w:pPr>
-              <w:rPr>
-                <w:rFonts w:ascii="Arial" w:hAnsi="Arial" w:cs="Arial"/>
-                <w:color w:val="000000" w:themeColor="text1"/>
-                <w:lang w:val="en-US"/>
-              </w:rPr>
-            </w:pPr>
-          </w:p>
-        </w:tc>
-        <w:tc>
-          <w:tcPr>
-            <w:tcW w:w="6984" w:type="dxa"/>
-            <w:vAlign w:val="center"/>
-          </w:tcPr>
-          <w:p>
-            <w:pPr>
-              <w:rPr>
-                <w:rFonts w:ascii="Arial" w:hAnsi="Arial" w:cs="Arial"/>
-                <w:color w:val="000000" w:themeColor="text1"/>
-                <w:lang w:val="en-US"/>
-              </w:rPr>
-            </w:pPr>
-          </w:p>
-        </w:tc>
-      </w:tr>
-      <w:tr>
-        <w:trPr>
-          <w:trHeight w:val="392"/>
-          <w:jc w:val="center"/>
-        </w:trPr>
-        <w:tc>
-          <w:tcPr>
-            <w:tcW w:w="1838" w:type="dxa"/>
-            <w:vAlign w:val="center"/>
-          </w:tcPr>
-          <w:p>
-            <w:pPr>
-              <w:rPr>
-                <w:rFonts w:ascii="Arial" w:hAnsi="Arial" w:cs="Arial"/>
-                <w:color w:val="000000" w:themeColor="text1"/>
-                <w:lang w:val="en-US"/>
-              </w:rPr>
-            </w:pPr>
+              <w:t>Log in</w:t>
+            </w:r>
+          </w:p>
+        </w:tc>
+        <w:tc>
+          <w:tcPr>
+            <w:tcW w:w="6984" w:type="dxa"/>
+            <w:vAlign w:val="center"/>
+          </w:tcPr>
+          <w:p>
+            <w:pPr>
+              <w:rPr>
+                <w:rFonts w:ascii="Arial" w:hAnsi="Arial" w:cs="Arial"/>
+                <w:color w:val="000000" w:themeColor="text1"/>
+                <w:lang w:val="en-US"/>
+              </w:rPr>
+            </w:pPr>
+          </w:p>
+        </w:tc>
+      </w:tr>
+      <w:tr>
+        <w:trPr>
+          <w:trHeight w:val="392"/>
+          <w:jc w:val="center"/>
+        </w:trPr>
+        <w:tc>
+          <w:tcPr>
+            <w:tcW w:w="1838" w:type="dxa"/>
+            <w:vAlign w:val="center"/>
+          </w:tcPr>
+          <w:p>
+            <w:pPr>
+              <w:rPr>
+                <w:rFonts w:ascii="Arial" w:hAnsi="Arial" w:cs="Arial"/>
+                <w:color w:val="000000" w:themeColor="text1"/>
+                <w:lang w:val="en-US"/>
+              </w:rPr>
+            </w:pPr>
+            <w:r>
+              <w:rPr>
+                <w:rFonts w:ascii="Arial" w:hAnsi="Arial" w:cs="Arial"/>
+                <w:color w:val="000000" w:themeColor="text1"/>
+                <w:lang w:val="en-US"/>
+              </w:rPr>
+              <w:t>Register</w:t>
+            </w:r>
+          </w:p>
+        </w:tc>
+        <w:tc>
+          <w:tcPr>
+            <w:tcW w:w="6984" w:type="dxa"/>
+            <w:vAlign w:val="center"/>
+          </w:tcPr>
+          <w:p>
+            <w:pPr>
+              <w:rPr>
+                <w:rFonts w:ascii="Arial" w:hAnsi="Arial" w:cs="Arial"/>
+                <w:color w:val="000000" w:themeColor="text1"/>
+                <w:lang w:val="en-US"/>
+              </w:rPr>
+            </w:pPr>
+          </w:p>
+        </w:tc>
+      </w:tr>
+      <w:tr>
+        <w:trPr>
+          <w:trHeight w:val="392"/>
+          <w:jc w:val="center"/>
+        </w:trPr>
+        <w:tc>
+          <w:tcPr>
+            <w:tcW w:w="1838" w:type="dxa"/>
+            <w:vAlign w:val="center"/>
+          </w:tcPr>
+          <w:p>
+            <w:pPr>
+              <w:rPr>
+                <w:rFonts w:ascii="Arial" w:hAnsi="Arial" w:cs="Arial"/>
+                <w:color w:val="000000" w:themeColor="text1"/>
+                <w:lang w:val="en-US"/>
+              </w:rPr>
+            </w:pPr>
+            <w:r>
+              <w:rPr>
+                <w:rFonts w:ascii="Arial" w:hAnsi="Arial" w:cs="Arial"/>
+                <w:color w:val="000000" w:themeColor="text1"/>
+                <w:lang w:val="en-US"/>
+              </w:rPr>
+              <w:t>Order</w:t>
+            </w:r>
+          </w:p>
+        </w:tc>
+        <w:tc>
+          <w:tcPr>
+            <w:tcW w:w="6984" w:type="dxa"/>
+            <w:vAlign w:val="center"/>
+          </w:tcPr>
+          <w:p>
+            <w:pPr>
+              <w:rPr>
+                <w:rFonts w:ascii="Arial" w:hAnsi="Arial" w:cs="Arial"/>
+                <w:color w:val="000000" w:themeColor="text1"/>
+                <w:lang w:val="en-US"/>
+              </w:rPr>
+            </w:pPr>
+          </w:p>
+        </w:tc>
+      </w:tr>
+      <w:tr>
+        <w:trPr>
+          <w:trHeight w:val="392"/>
+          <w:jc w:val="center"/>
+        </w:trPr>
+        <w:tc>
+          <w:tcPr>
+            <w:tcW w:w="1838" w:type="dxa"/>
+            <w:vAlign w:val="center"/>
+          </w:tcPr>
+          <w:p>
+            <w:pPr>
+              <w:rPr>
+                <w:rFonts w:ascii="Arial" w:hAnsi="Arial" w:cs="Arial"/>
+                <w:color w:val="000000" w:themeColor="text1"/>
+                <w:lang w:val="en-US"/>
+              </w:rPr>
+            </w:pPr>
+            <w:r>
+              <w:rPr>
+                <w:rFonts w:ascii="Arial" w:hAnsi="Arial" w:cs="Arial"/>
+                <w:color w:val="000000" w:themeColor="text1"/>
+                <w:lang w:val="en-US"/>
+              </w:rPr>
+              <w:t>Review</w:t>
+            </w:r>
+          </w:p>
+        </w:tc>
+        <w:tc>
+          <w:tcPr>
+            <w:tcW w:w="6984" w:type="dxa"/>
+            <w:vAlign w:val="center"/>
+          </w:tcPr>
+          <w:p>
+            <w:pPr>
+              <w:rPr>
+                <w:rFonts w:ascii="Arial" w:hAnsi="Arial" w:cs="Arial"/>
+                <w:color w:val="000000" w:themeColor="text1"/>
+                <w:lang w:val="en-US"/>
+              </w:rPr>
+            </w:pPr>
+          </w:p>
+        </w:tc>
+      </w:tr>
+      <w:tr>
+        <w:trPr>
+          <w:trHeight w:val="392"/>
+          <w:jc w:val="center"/>
+        </w:trPr>
+        <w:tc>
+          <w:tcPr>
+            <w:tcW w:w="1838" w:type="dxa"/>
+            <w:vAlign w:val="center"/>
+          </w:tcPr>
+          <w:p>
+            <w:pPr>
+              <w:rPr>
+                <w:rFonts w:ascii="Arial" w:hAnsi="Arial" w:cs="Arial"/>
+                <w:color w:val="000000" w:themeColor="text1"/>
+                <w:lang w:val="en-US"/>
+              </w:rPr>
+            </w:pPr>
+            <w:r>
+              <w:rPr>
+                <w:rFonts w:ascii="Arial" w:hAnsi="Arial" w:cs="Arial"/>
+                <w:color w:val="000000" w:themeColor="text1"/>
+                <w:lang w:val="en-US"/>
+              </w:rPr>
+              <w:t>Upload</w:t>
+            </w:r>
+          </w:p>
+        </w:tc>
+        <w:tc>
+          <w:tcPr>
+            <w:tcW w:w="6984" w:type="dxa"/>
+            <w:vAlign w:val="center"/>
+          </w:tcPr>
+          <w:p>
+            <w:pPr>
+              <w:rPr>
+                <w:rFonts w:ascii="Arial" w:hAnsi="Arial" w:cs="Arial"/>
+                <w:color w:val="000000" w:themeColor="text1"/>
+                <w:lang w:val="en-US"/>
+              </w:rPr>
+            </w:pPr>
+          </w:p>
+        </w:tc>
+      </w:tr>
+      <w:tr>
+        <w:trPr>
+          <w:trHeight w:val="392"/>
+          <w:jc w:val="center"/>
+        </w:trPr>
+        <w:tc>
+          <w:tcPr>
+            <w:tcW w:w="1838" w:type="dxa"/>
+            <w:vAlign w:val="center"/>
+          </w:tcPr>
+          <w:p>
+            <w:pPr>
+              <w:rPr>
+                <w:rFonts w:ascii="Arial" w:hAnsi="Arial" w:cs="Arial"/>
+                <w:color w:val="000000" w:themeColor="text1"/>
+                <w:lang w:val="en-US"/>
+              </w:rPr>
+            </w:pPr>
+            <w:r>
+              <w:rPr>
+                <w:rFonts w:ascii="Arial" w:hAnsi="Arial" w:cs="Arial"/>
+                <w:color w:val="000000" w:themeColor="text1"/>
+                <w:lang w:val="en-US"/>
+              </w:rPr>
+              <w:t>Customer – registered user</w:t>
+            </w:r>
+          </w:p>
+        </w:tc>
+        <w:tc>
+          <w:tcPr>
+            <w:tcW w:w="6984" w:type="dxa"/>
+            <w:vAlign w:val="center"/>
+          </w:tcPr>
+          <w:p>
+            <w:pPr>
+              <w:rPr>
+                <w:rFonts w:ascii="Arial" w:hAnsi="Arial" w:cs="Arial"/>
+                <w:color w:val="000000" w:themeColor="text1"/>
+                <w:lang w:val="en-US"/>
+              </w:rPr>
+            </w:pPr>
+          </w:p>
+        </w:tc>
+      </w:tr>
+      <w:tr>
+        <w:trPr>
+          <w:trHeight w:val="392"/>
+          <w:jc w:val="center"/>
+        </w:trPr>
+        <w:tc>
+          <w:tcPr>
+            <w:tcW w:w="1838" w:type="dxa"/>
+            <w:vAlign w:val="center"/>
+          </w:tcPr>
+          <w:p>
+            <w:pPr>
+              <w:rPr>
+                <w:rFonts w:ascii="Arial" w:hAnsi="Arial" w:cs="Arial"/>
+                <w:color w:val="000000" w:themeColor="text1"/>
+                <w:lang w:val="en-US"/>
+              </w:rPr>
+            </w:pPr>
+            <w:r>
+              <w:rPr>
+                <w:rFonts w:ascii="Arial" w:hAnsi="Arial" w:cs="Arial"/>
+                <w:color w:val="000000" w:themeColor="text1"/>
+                <w:lang w:val="en-US"/>
+              </w:rPr>
+              <w:t>Unknown user</w:t>
+            </w:r>
+          </w:p>
+        </w:tc>
+        <w:tc>
+          <w:tcPr>
+            <w:tcW w:w="6984" w:type="dxa"/>
+            <w:vAlign w:val="center"/>
+          </w:tcPr>
+          <w:p>
+            <w:pPr>
+              <w:rPr>
+                <w:rFonts w:ascii="Arial" w:hAnsi="Arial" w:cs="Arial"/>
+                <w:color w:val="000000" w:themeColor="text1"/>
+                <w:lang w:val="en-US"/>
+              </w:rPr>
+            </w:pPr>
+          </w:p>
+        </w:tc>
+      </w:tr>
+      <w:tr>
+        <w:trPr>
+          <w:trHeight w:val="392"/>
+          <w:jc w:val="center"/>
+        </w:trPr>
+        <w:tc>
+          <w:tcPr>
+            <w:tcW w:w="1838" w:type="dxa"/>
+            <w:vAlign w:val="center"/>
+          </w:tcPr>
+          <w:p>
+            <w:pPr>
+              <w:rPr>
+                <w:rFonts w:ascii="Arial" w:hAnsi="Arial" w:cs="Arial"/>
+                <w:color w:val="000000" w:themeColor="text1"/>
+                <w:lang w:val="en-US"/>
+              </w:rPr>
+            </w:pPr>
+            <w:r>
+              <w:rPr>
+                <w:rFonts w:ascii="Arial" w:hAnsi="Arial" w:cs="Arial"/>
+                <w:color w:val="000000" w:themeColor="text1"/>
+                <w:lang w:val="en-US"/>
+              </w:rPr>
+              <w:t>User groups</w:t>
+            </w:r>
           </w:p>
         </w:tc>
         <w:tc>
@@ -830,78 +886,102 @@
                 <w:lang w:val="en-US"/>
               </w:rPr>
             </w:pPr>
-          </w:p>
-        </w:tc>
-        <w:tc>
-          <w:tcPr>
-            <w:tcW w:w="6984" w:type="dxa"/>
-            <w:vAlign w:val="center"/>
-          </w:tcPr>
-          <w:p>
-            <w:pPr>
-              <w:rPr>
-                <w:rFonts w:ascii="Arial" w:hAnsi="Arial" w:cs="Arial"/>
-                <w:color w:val="000000" w:themeColor="text1"/>
-                <w:lang w:val="en-US"/>
-              </w:rPr>
-            </w:pPr>
-          </w:p>
-        </w:tc>
-      </w:tr>
-      <w:tr>
-        <w:trPr>
-          <w:trHeight w:val="392"/>
-          <w:jc w:val="center"/>
-        </w:trPr>
-        <w:tc>
-          <w:tcPr>
-            <w:tcW w:w="1838" w:type="dxa"/>
-            <w:vAlign w:val="center"/>
-          </w:tcPr>
-          <w:p>
-            <w:pPr>
-              <w:rPr>
-                <w:rFonts w:ascii="Arial" w:hAnsi="Arial" w:cs="Arial"/>
-                <w:color w:val="000000" w:themeColor="text1"/>
-                <w:lang w:val="en-US"/>
-              </w:rPr>
-            </w:pPr>
-          </w:p>
-        </w:tc>
-        <w:tc>
-          <w:tcPr>
-            <w:tcW w:w="6984" w:type="dxa"/>
-            <w:vAlign w:val="center"/>
-          </w:tcPr>
-          <w:p>
-            <w:pPr>
-              <w:rPr>
-                <w:rFonts w:ascii="Arial" w:hAnsi="Arial" w:cs="Arial"/>
-                <w:color w:val="000000" w:themeColor="text1"/>
-                <w:lang w:val="en-US"/>
-              </w:rPr>
-            </w:pPr>
-          </w:p>
-        </w:tc>
-      </w:tr>
-      <w:tr>
-        <w:trPr>
-          <w:trHeight w:val="392"/>
-          <w:jc w:val="center"/>
-        </w:trPr>
-        <w:tc>
-          <w:tcPr>
-            <w:tcW w:w="1838" w:type="dxa"/>
-            <w:vAlign w:val="center"/>
-          </w:tcPr>
-          <w:p>
-            <w:pPr>
-              <w:rPr>
-                <w:rFonts w:ascii="Arial" w:hAnsi="Arial" w:cs="Arial"/>
-                <w:color w:val="000000" w:themeColor="text1"/>
-                <w:lang w:val="en-US"/>
-              </w:rPr>
-            </w:pPr>
+            <w:r>
+              <w:rPr>
+                <w:rFonts w:ascii="Arial" w:hAnsi="Arial" w:cs="Arial"/>
+                <w:color w:val="000000" w:themeColor="text1"/>
+                <w:lang w:val="en-US"/>
+              </w:rPr>
+              <w:t>Customer support</w:t>
+            </w:r>
+          </w:p>
+        </w:tc>
+        <w:tc>
+          <w:tcPr>
+            <w:tcW w:w="6984" w:type="dxa"/>
+            <w:vAlign w:val="center"/>
+          </w:tcPr>
+          <w:p>
+            <w:pPr>
+              <w:rPr>
+                <w:rFonts w:ascii="Arial" w:hAnsi="Arial" w:cs="Arial"/>
+                <w:color w:val="000000" w:themeColor="text1"/>
+                <w:lang w:val="en-US"/>
+              </w:rPr>
+            </w:pPr>
+          </w:p>
+        </w:tc>
+      </w:tr>
+      <w:tr>
+        <w:trPr>
+          <w:trHeight w:val="392"/>
+          <w:jc w:val="center"/>
+        </w:trPr>
+        <w:tc>
+          <w:tcPr>
+            <w:tcW w:w="1838" w:type="dxa"/>
+            <w:vAlign w:val="center"/>
+          </w:tcPr>
+          <w:p>
+            <w:pPr>
+              <w:rPr>
+                <w:rFonts w:ascii="Arial" w:hAnsi="Arial" w:cs="Arial"/>
+                <w:color w:val="000000" w:themeColor="text1"/>
+                <w:lang w:val="en-US"/>
+              </w:rPr>
+            </w:pPr>
+            <w:r>
+              <w:rPr>
+                <w:rFonts w:ascii="Arial" w:hAnsi="Arial" w:cs="Arial"/>
+                <w:color w:val="000000" w:themeColor="text1"/>
+                <w:lang w:val="en-US"/>
+              </w:rPr>
+              <w:t>Website</w:t>
+            </w:r>
+          </w:p>
+        </w:tc>
+        <w:tc>
+          <w:tcPr>
+            <w:tcW w:w="6984" w:type="dxa"/>
+            <w:vAlign w:val="center"/>
+          </w:tcPr>
+          <w:p>
+            <w:pPr>
+              <w:rPr>
+                <w:rFonts w:ascii="Arial" w:hAnsi="Arial" w:cs="Arial"/>
+                <w:color w:val="000000" w:themeColor="text1"/>
+                <w:lang w:val="en-US"/>
+              </w:rPr>
+            </w:pPr>
+          </w:p>
+        </w:tc>
+      </w:tr>
+      <w:tr>
+        <w:trPr>
+          <w:trHeight w:val="392"/>
+          <w:jc w:val="center"/>
+        </w:trPr>
+        <w:tc>
+          <w:tcPr>
+            <w:tcW w:w="1838" w:type="dxa"/>
+            <w:vAlign w:val="center"/>
+          </w:tcPr>
+          <w:p>
+            <w:pPr>
+              <w:rPr>
+                <w:rFonts w:ascii="Arial" w:hAnsi="Arial" w:cs="Arial"/>
+                <w:color w:val="000000" w:themeColor="text1"/>
+                <w:lang w:val="en-US"/>
+              </w:rPr>
+            </w:pPr>
+            <w:r>
+              <w:rPr>
+                <w:rFonts w:ascii="Arial" w:hAnsi="Arial" w:cs="Arial"/>
+                <w:color w:val="000000" w:themeColor="text1"/>
+                <w:lang w:val="en-US"/>
+              </w:rPr>
+              <w:t>Personal space</w:t>
+            </w:r>
           </w:p>
         </w:tc>
         <w:tc>
@@ -1431,7 +1511,7 @@
         <w:rFonts w:asciiTheme="minorHAnsi" w:eastAsiaTheme="minorHAnsi" w:hAnsiTheme="minorHAnsi" w:cstheme="minorBidi"/>
         <w:sz w:val="22"/>
         <w:szCs w:val="22"/>
-        <w:lang w:val="en-DE" w:eastAsia="en-US" w:bidi="ar-SA"/>
+        <w:lang w:eastAsia="en-US" w:bidi="ar-SA"/>
       </w:rPr>
     </w:rPrDefault>
     <w:pPrDefault>
@@ -1822,13 +1902,13 @@
     <w:name w:val="Normal"/>
     <w:qFormat/>
   </w:style>
-  <w:style w:type="character" w:default="1" w:styleId="DefaultParagraphFont">
+  <w:style w:type="character" w:default="1" w:styleId="Fuentedeprrafopredeter">
     <w:name w:val="Default Paragraph Font"/>
     <w:uiPriority w:val="1"/>
     <w:semiHidden/>
     <w:unhideWhenUsed/>
   </w:style>
-  <w:style w:type="table" w:default="1" w:styleId="TableNormal">
+  <w:style w:type="table" w:default="1" w:styleId="Tablanormal">
     <w:name w:val="Normal Table"/>
     <w:uiPriority w:val="99"/>
     <w:semiHidden/>
@@ -1843,16 +1923,16 @@
       </w:tblCellMar>
     </w:tblPr>
   </w:style>
-  <w:style w:type="numbering" w:default="1" w:styleId="NoList">
+  <w:style w:type="numbering" w:default="1" w:styleId="Sinlista">
     <w:name w:val="No List"/>
     <w:uiPriority w:val="99"/>
     <w:semiHidden/>
     <w:unhideWhenUsed/>
   </w:style>
-  <w:style w:type="paragraph" w:styleId="Header">
+  <w:style w:type="paragraph" w:styleId="Encabezado">
     <w:name w:val="header"/>
     <w:basedOn w:val="Normal"/>
-    <w:link w:val="HeaderChar"/>
+    <w:link w:val="EncabezadoCar"/>
     <w:uiPriority w:val="99"/>
     <w:unhideWhenUsed/>
     <w:rsid w:val="002011C5"/>
@@ -1864,17 +1944,17 @@
       <w:spacing w:after="0" w:line="240" w:lineRule="auto"/>
     </w:pPr>
   </w:style>
-  <w:style w:type="character" w:customStyle="1" w:styleId="HeaderChar">
-    <w:name w:val="Header Char"/>
-    <w:basedOn w:val="DefaultParagraphFont"/>
-    <w:link w:val="Header"/>
+  <w:style w:type="character" w:customStyle="1" w:styleId="EncabezadoCar">
+    <w:name w:val="Encabezado Car"/>
+    <w:basedOn w:val="Fuentedeprrafopredeter"/>
+    <w:link w:val="Encabezado"/>
     <w:uiPriority w:val="99"/>
     <w:rsid w:val="002011C5"/>
   </w:style>
-  <w:style w:type="paragraph" w:styleId="Footer">
+  <w:style w:type="paragraph" w:styleId="Piedepgina">
     <w:name w:val="footer"/>
     <w:basedOn w:val="Normal"/>
-    <w:link w:val="FooterChar"/>
+    <w:link w:val="PiedepginaCar"/>
     <w:uiPriority w:val="99"/>
     <w:unhideWhenUsed/>
     <w:rsid w:val="002011C5"/>
@@ -1886,16 +1966,16 @@
       <w:spacing w:after="0" w:line="240" w:lineRule="auto"/>
     </w:pPr>
   </w:style>
-  <w:style w:type="character" w:customStyle="1" w:styleId="FooterChar">
-    <w:name w:val="Footer Char"/>
-    <w:basedOn w:val="DefaultParagraphFont"/>
-    <w:link w:val="Footer"/>
+  <w:style w:type="character" w:customStyle="1" w:styleId="PiedepginaCar">
+    <w:name w:val="Pie de página Car"/>
+    <w:basedOn w:val="Fuentedeprrafopredeter"/>
+    <w:link w:val="Piedepgina"/>
     <w:uiPriority w:val="99"/>
     <w:rsid w:val="002011C5"/>
   </w:style>
-  <w:style w:type="table" w:styleId="TableGrid">
+  <w:style w:type="table" w:styleId="Tablaconcuadrcula">
     <w:name w:val="Table Grid"/>
-    <w:basedOn w:val="TableNormal"/>
+    <w:basedOn w:val="Tablanormal"/>
     <w:uiPriority w:val="39"/>
     <w:rsid w:val="00AF7219"/>
     <w:pPr>

</xml_diff>